<commit_message>
add plan in word
</commit_message>
<xml_diff>
--- a/doc/项目开发计划.docx
+++ b/doc/项目开发计划.docx
@@ -577,7 +577,7 @@
                               </a:ln>
                               <a:extLst>
                                 <a:ext uri="{91240B29-F687-4f45-9708-019B960494DF}">
-                                  <a14:hiddenLine xmlns="" xmlns:o="urn:schemas-microsoft-com:office:office" xmlns:v="urn:schemas-microsoft-com:vml" xmlns:w10="urn:schemas-microsoft-com:office:word" xmlns:w="http://schemas.openxmlformats.org/wordprocessingml/2006/main" xmlns:a14="http://schemas.microsoft.com/office/drawing/2010/main" w="9525">
+                                  <a14:hiddenLine xmlns:a14="http://schemas.microsoft.com/office/drawing/2010/main" xmlns:w="http://schemas.openxmlformats.org/wordprocessingml/2006/main" xmlns:w10="urn:schemas-microsoft-com:office:word" xmlns:v="urn:schemas-microsoft-com:vml" xmlns:o="urn:schemas-microsoft-com:office:office" xmlns="" w="9525">
                                     <a:solidFill>
                                       <a:srgbClr val="000000"/>
                                     </a:solidFill>
@@ -1259,10 +1259,17 @@
             </w:pPr>
             <w:r>
               <w:rPr>
-                <w:rFonts w:ascii="Arial" w:hAnsi="Arial" w:cs="Arial" w:hint="eastAsia"/>
-                <w:sz w:val="24"/>
-              </w:rPr>
-              <w:t>1.0</w:t>
+                <w:rFonts w:ascii="Arial" w:hAnsi="Arial" w:cs="Arial"/>
+                <w:sz w:val="24"/>
+              </w:rPr>
+              <w:t>0.</w:t>
+            </w:r>
+            <w:r>
+              <w:rPr>
+                <w:rFonts w:ascii="Arial" w:hAnsi="Arial" w:cs="Arial"/>
+                <w:sz w:val="24"/>
+              </w:rPr>
+              <w:t>01</w:t>
             </w:r>
           </w:p>
         </w:tc>
@@ -1360,6 +1367,13 @@
                 <w:sz w:val="24"/>
               </w:rPr>
             </w:pPr>
+            <w:r>
+              <w:rPr>
+                <w:rFonts w:ascii="Arial" w:hAnsi="Arial" w:cs="Arial"/>
+                <w:sz w:val="24"/>
+              </w:rPr>
+              <w:t>0.02</w:t>
+            </w:r>
           </w:p>
         </w:tc>
         <w:tc>
@@ -1373,6 +1387,13 @@
                 <w:sz w:val="24"/>
               </w:rPr>
             </w:pPr>
+            <w:r>
+              <w:rPr>
+                <w:rFonts w:ascii="Arial" w:hAnsi="Arial" w:cs="Arial"/>
+                <w:sz w:val="24"/>
+              </w:rPr>
+              <w:t>2016.3.06</w:t>
+            </w:r>
           </w:p>
         </w:tc>
         <w:tc>
@@ -1382,10 +1403,17 @@
           <w:p>
             <w:pPr>
               <w:rPr>
+                <w:rFonts w:ascii="Arial" w:hAnsi="Arial" w:cs="Arial" w:hint="eastAsia"/>
+                <w:sz w:val="24"/>
+              </w:rPr>
+            </w:pPr>
+            <w:r>
+              <w:rPr>
                 <w:rFonts w:ascii="Arial" w:hAnsi="Arial" w:cs="Arial"/>
                 <w:sz w:val="24"/>
               </w:rPr>
-            </w:pPr>
+              <w:t>王韬懿</w:t>
+            </w:r>
           </w:p>
         </w:tc>
         <w:tc>
@@ -1399,6 +1427,29 @@
                 <w:sz w:val="24"/>
               </w:rPr>
             </w:pPr>
+            <w:r>
+              <w:rPr>
+                <w:rFonts w:ascii="Arial" w:hAnsi="Arial" w:cs="Arial"/>
+                <w:sz w:val="24"/>
+              </w:rPr>
+              <w:t>加入</w:t>
+            </w:r>
+            <w:r>
+              <w:rPr>
+                <w:rFonts w:ascii="Arial" w:hAnsi="Arial" w:cs="Arial"/>
+                <w:sz w:val="24"/>
+              </w:rPr>
+              <w:t>人员</w:t>
+            </w:r>
+            <w:bookmarkStart w:id="0" w:name="_GoBack"/>
+            <w:bookmarkEnd w:id="0"/>
+            <w:r>
+              <w:rPr>
+                <w:rFonts w:ascii="Arial" w:hAnsi="Arial" w:cs="Arial"/>
+                <w:sz w:val="24"/>
+              </w:rPr>
+              <w:t>分配计划</w:t>
+            </w:r>
           </w:p>
         </w:tc>
       </w:tr>
@@ -2684,8 +2735,6 @@
           <w:szCs w:val="44"/>
         </w:rPr>
       </w:pPr>
-      <w:bookmarkStart w:id="0" w:name="_GoBack"/>
-      <w:bookmarkEnd w:id="0"/>
       <w:r>
         <w:rPr>
           <w:rFonts w:ascii="黑体" w:eastAsia="黑体"/>
@@ -2795,7 +2844,7 @@
         </w:rPr>
         <w:fldChar w:fldCharType="separate"/>
       </w:r>
-      <w:hyperlink w:anchor="_Toc444933763" w:history="1">
+      <w:hyperlink w:anchor="_Toc445054057" w:history="1">
         <w:r>
           <w:rPr>
             <w:rStyle w:val="af"/>
@@ -2838,7 +2887,7 @@
             <w:noProof/>
             <w:webHidden/>
           </w:rPr>
-          <w:instrText xml:space="preserve"> PAGEREF _Toc444933763 \h </w:instrText>
+          <w:instrText xml:space="preserve"> PAGEREF _Toc445054057 \h </w:instrText>
         </w:r>
         <w:r>
           <w:rPr>
@@ -2858,7 +2907,7 @@
             <w:noProof/>
             <w:webHidden/>
           </w:rPr>
-          <w:t>3</w:t>
+          <w:t>4</w:t>
         </w:r>
         <w:r>
           <w:rPr>
@@ -2873,6 +2922,7 @@
       <w:pPr>
         <w:pStyle w:val="21"/>
         <w:tabs>
+          <w:tab w:val="left" w:pos="720"/>
           <w:tab w:val="right" w:leader="dot" w:pos="8296"/>
         </w:tabs>
         <w:rPr>
@@ -2883,13 +2933,30 @@
           <w:szCs w:val="24"/>
         </w:rPr>
       </w:pPr>
-      <w:hyperlink w:anchor="_Toc444933764" w:history="1">
+      <w:hyperlink w:anchor="_Toc445054058" w:history="1">
         <w:r>
           <w:rPr>
             <w:rStyle w:val="af"/>
             <w:noProof/>
           </w:rPr>
-          <w:t xml:space="preserve">1.1 </w:t>
+          <w:t>1.1</w:t>
+        </w:r>
+        <w:r>
+          <w:rPr>
+            <w:rFonts w:asciiTheme="minorHAnsi" w:eastAsiaTheme="minorEastAsia" w:hAnsiTheme="minorHAnsi" w:cstheme="minorBidi"/>
+            <w:smallCaps w:val="0"/>
+            <w:noProof/>
+            <w:sz w:val="24"/>
+            <w:szCs w:val="24"/>
+          </w:rPr>
+          <w:tab/>
+        </w:r>
+        <w:r>
+          <w:rPr>
+            <w:rStyle w:val="af"/>
+            <w:noProof/>
+          </w:rPr>
+          <w:t>3.7-3.9</w:t>
         </w:r>
         <w:r>
           <w:rPr>
@@ -2897,14 +2964,7 @@
             <w:rFonts w:hint="eastAsia"/>
             <w:noProof/>
           </w:rPr>
-          <w:t>分配内容</w:t>
-        </w:r>
-        <w:r>
-          <w:rPr>
-            <w:rStyle w:val="af"/>
-            <w:noProof/>
-          </w:rPr>
-          <w:t>1</w:t>
+          <w:t>开发计划</w:t>
         </w:r>
         <w:r>
           <w:rPr>
@@ -2925,7 +2985,7 @@
             <w:noProof/>
             <w:webHidden/>
           </w:rPr>
-          <w:instrText xml:space="preserve"> PAGEREF _Toc444933764 \h </w:instrText>
+          <w:instrText xml:space="preserve"> PAGEREF _Toc445054058 \h </w:instrText>
         </w:r>
         <w:r>
           <w:rPr>
@@ -2945,7 +3005,7 @@
             <w:noProof/>
             <w:webHidden/>
           </w:rPr>
-          <w:t>3</w:t>
+          <w:t>4</w:t>
         </w:r>
         <w:r>
           <w:rPr>
@@ -2960,6 +3020,7 @@
       <w:pPr>
         <w:pStyle w:val="21"/>
         <w:tabs>
+          <w:tab w:val="left" w:pos="720"/>
           <w:tab w:val="right" w:leader="dot" w:pos="8296"/>
         </w:tabs>
         <w:rPr>
@@ -2970,13 +3031,30 @@
           <w:szCs w:val="24"/>
         </w:rPr>
       </w:pPr>
-      <w:hyperlink w:anchor="_Toc444933765" w:history="1">
+      <w:hyperlink w:anchor="_Toc445054059" w:history="1">
         <w:r>
           <w:rPr>
             <w:rStyle w:val="af"/>
             <w:noProof/>
           </w:rPr>
           <w:t>1.2</w:t>
+        </w:r>
+        <w:r>
+          <w:rPr>
+            <w:rFonts w:asciiTheme="minorHAnsi" w:eastAsiaTheme="minorEastAsia" w:hAnsiTheme="minorHAnsi" w:cstheme="minorBidi"/>
+            <w:smallCaps w:val="0"/>
+            <w:noProof/>
+            <w:sz w:val="24"/>
+            <w:szCs w:val="24"/>
+          </w:rPr>
+          <w:tab/>
+        </w:r>
+        <w:r>
+          <w:rPr>
+            <w:rStyle w:val="af"/>
+            <w:noProof/>
+          </w:rPr>
+          <w:t>3.7-3.9</w:t>
         </w:r>
         <w:r>
           <w:rPr>
@@ -2984,14 +3062,7 @@
             <w:rFonts w:hint="eastAsia"/>
             <w:noProof/>
           </w:rPr>
-          <w:t>分配内容</w:t>
-        </w:r>
-        <w:r>
-          <w:rPr>
-            <w:rStyle w:val="af"/>
-            <w:noProof/>
-          </w:rPr>
-          <w:t>2</w:t>
+          <w:t>分配详情</w:t>
         </w:r>
         <w:r>
           <w:rPr>
@@ -3012,7 +3083,7 @@
             <w:noProof/>
             <w:webHidden/>
           </w:rPr>
-          <w:instrText xml:space="preserve"> PAGEREF _Toc444933765 \h </w:instrText>
+          <w:instrText xml:space="preserve"> PAGEREF _Toc445054059 \h </w:instrText>
         </w:r>
         <w:r>
           <w:rPr>
@@ -3032,7 +3103,7 @@
             <w:noProof/>
             <w:webHidden/>
           </w:rPr>
-          <w:t>3</w:t>
+          <w:t>5</w:t>
         </w:r>
         <w:r>
           <w:rPr>
@@ -3059,7 +3130,7 @@
           <w:szCs w:val="24"/>
         </w:rPr>
       </w:pPr>
-      <w:hyperlink w:anchor="_Toc444933766" w:history="1">
+      <w:hyperlink w:anchor="_Toc445054060" w:history="1">
         <w:r>
           <w:rPr>
             <w:rStyle w:val="af"/>
@@ -3102,7 +3173,7 @@
             <w:noProof/>
             <w:webHidden/>
           </w:rPr>
-          <w:instrText xml:space="preserve"> PAGEREF _Toc444933766 \h </w:instrText>
+          <w:instrText xml:space="preserve"> PAGEREF _Toc445054060 \h </w:instrText>
         </w:r>
         <w:r>
           <w:rPr>
@@ -3122,7 +3193,7 @@
             <w:noProof/>
             <w:webHidden/>
           </w:rPr>
-          <w:t>3</w:t>
+          <w:t>9</w:t>
         </w:r>
         <w:r>
           <w:rPr>
@@ -3147,7 +3218,7 @@
           <w:szCs w:val="24"/>
         </w:rPr>
       </w:pPr>
-      <w:hyperlink w:anchor="_Toc444933767" w:history="1">
+      <w:hyperlink w:anchor="_Toc445054061" w:history="1">
         <w:r>
           <w:rPr>
             <w:rStyle w:val="af"/>
@@ -3189,7 +3260,7 @@
             <w:noProof/>
             <w:webHidden/>
           </w:rPr>
-          <w:instrText xml:space="preserve"> PAGEREF _Toc444933767 \h </w:instrText>
+          <w:instrText xml:space="preserve"> PAGEREF _Toc445054061 \h </w:instrText>
         </w:r>
         <w:r>
           <w:rPr>
@@ -3209,7 +3280,7 @@
             <w:noProof/>
             <w:webHidden/>
           </w:rPr>
-          <w:t>3</w:t>
+          <w:t>9</w:t>
         </w:r>
         <w:r>
           <w:rPr>
@@ -3234,7 +3305,7 @@
           <w:szCs w:val="24"/>
         </w:rPr>
       </w:pPr>
-      <w:hyperlink w:anchor="_Toc444933768" w:history="1">
+      <w:hyperlink w:anchor="_Toc445054062" w:history="1">
         <w:r>
           <w:rPr>
             <w:rStyle w:val="af"/>
@@ -3276,7 +3347,7 @@
             <w:noProof/>
             <w:webHidden/>
           </w:rPr>
-          <w:instrText xml:space="preserve"> PAGEREF _Toc444933768 \h </w:instrText>
+          <w:instrText xml:space="preserve"> PAGEREF _Toc445054062 \h </w:instrText>
         </w:r>
         <w:r>
           <w:rPr>
@@ -3296,7 +3367,7 @@
             <w:noProof/>
             <w:webHidden/>
           </w:rPr>
-          <w:t>3</w:t>
+          <w:t>9</w:t>
         </w:r>
         <w:r>
           <w:rPr>
@@ -3323,7 +3394,7 @@
           <w:szCs w:val="24"/>
         </w:rPr>
       </w:pPr>
-      <w:hyperlink w:anchor="_Toc444933769" w:history="1">
+      <w:hyperlink w:anchor="_Toc445054063" w:history="1">
         <w:r>
           <w:rPr>
             <w:rStyle w:val="af"/>
@@ -3366,7 +3437,7 @@
             <w:noProof/>
             <w:webHidden/>
           </w:rPr>
-          <w:instrText xml:space="preserve"> PAGEREF _Toc444933769 \h </w:instrText>
+          <w:instrText xml:space="preserve"> PAGEREF _Toc445054063 \h </w:instrText>
         </w:r>
         <w:r>
           <w:rPr>
@@ -3386,7 +3457,7 @@
             <w:noProof/>
             <w:webHidden/>
           </w:rPr>
-          <w:t>4</w:t>
+          <w:t>9</w:t>
         </w:r>
         <w:r>
           <w:rPr>
@@ -3411,7 +3482,7 @@
           <w:szCs w:val="24"/>
         </w:rPr>
       </w:pPr>
-      <w:hyperlink w:anchor="_Toc444933770" w:history="1">
+      <w:hyperlink w:anchor="_Toc445054064" w:history="1">
         <w:r>
           <w:rPr>
             <w:rStyle w:val="af"/>
@@ -3453,7 +3524,7 @@
             <w:noProof/>
             <w:webHidden/>
           </w:rPr>
-          <w:instrText xml:space="preserve"> PAGEREF _Toc444933770 \h </w:instrText>
+          <w:instrText xml:space="preserve"> PAGEREF _Toc445054064 \h </w:instrText>
         </w:r>
         <w:r>
           <w:rPr>
@@ -3473,7 +3544,7 @@
             <w:noProof/>
             <w:webHidden/>
           </w:rPr>
-          <w:t>4</w:t>
+          <w:t>9</w:t>
         </w:r>
         <w:r>
           <w:rPr>
@@ -3491,45 +3562,14 @@
           <w:sz w:val="24"/>
         </w:rPr>
       </w:pPr>
-    </w:p>
-    <w:p>
-      <w:pPr>
-        <w:pStyle w:val="1"/>
+      <w:r>
         <w:rPr>
           <w:sz w:val="24"/>
         </w:rPr>
-      </w:pPr>
-    </w:p>
-    <w:p/>
-    <w:p/>
-    <w:p/>
-    <w:p/>
-    <w:p/>
-    <w:p/>
-    <w:p/>
-    <w:p/>
-    <w:p>
-      <w:pPr>
-        <w:pStyle w:val="1"/>
-        <w:rPr>
-          <w:sz w:val="24"/>
-        </w:rPr>
-      </w:pPr>
-    </w:p>
-    <w:p>
-      <w:pPr>
-        <w:pStyle w:val="1"/>
-        <w:rPr>
-          <w:sz w:val="24"/>
-        </w:rPr>
-      </w:pPr>
-      <w:r>
-        <w:rPr>
-          <w:sz w:val="24"/>
-        </w:rPr>
+        <w:lastRenderedPageBreak/>
         <w:fldChar w:fldCharType="end"/>
       </w:r>
-      <w:bookmarkStart w:id="3" w:name="_Toc444933763"/>
+      <w:bookmarkStart w:id="3" w:name="_Toc445054057"/>
       <w:r>
         <w:rPr>
           <w:rFonts w:hint="eastAsia"/>
@@ -3552,143 +3592,459 @@
     <w:p>
       <w:pPr>
         <w:pStyle w:val="2"/>
+        <w:numPr>
+          <w:ilvl w:val="1"/>
+          <w:numId w:val="7"/>
+        </w:numPr>
         <w:spacing w:before="0" w:after="0" w:line="240" w:lineRule="auto"/>
         <w:rPr>
           <w:b w:val="0"/>
           <w:bCs w:val="0"/>
         </w:rPr>
       </w:pPr>
-      <w:bookmarkStart w:id="4" w:name="_Toc444933764"/>
-      <w:r>
-        <w:rPr>
-          <w:b w:val="0"/>
-          <w:bCs w:val="0"/>
-        </w:rPr>
-        <w:t>1.1</w:t>
-      </w:r>
-      <w:r>
-        <w:rPr>
-          <w:b w:val="0"/>
-          <w:bCs w:val="0"/>
-        </w:rPr>
-        <w:t xml:space="preserve"> </w:t>
-      </w:r>
+      <w:bookmarkStart w:id="4" w:name="_Toc445054058"/>
       <w:r>
         <w:rPr>
           <w:rFonts w:hint="eastAsia"/>
           <w:b w:val="0"/>
           <w:bCs w:val="0"/>
         </w:rPr>
-        <w:t>分配</w:t>
+        <w:t>3.</w:t>
       </w:r>
       <w:r>
         <w:rPr>
           <w:b w:val="0"/>
           <w:bCs w:val="0"/>
         </w:rPr>
-        <w:t>内容</w:t>
+        <w:t>7-3.9</w:t>
       </w:r>
       <w:r>
         <w:rPr>
           <w:b w:val="0"/>
           <w:bCs w:val="0"/>
         </w:rPr>
-        <w:t>1</w:t>
+        <w:t>开发计划</w:t>
       </w:r>
       <w:bookmarkEnd w:id="4"/>
     </w:p>
     <w:p>
-      <w:pPr>
-        <w:spacing w:line="400" w:lineRule="exact"/>
-        <w:ind w:firstLineChars="200" w:firstLine="480"/>
-        <w:rPr>
-          <w:bCs/>
-          <w:sz w:val="24"/>
-          <w:szCs w:val="24"/>
-        </w:rPr>
-      </w:pPr>
       <w:r>
-        <w:rPr>
-          <w:bCs/>
-          <w:sz w:val="24"/>
-          <w:szCs w:val="24"/>
-        </w:rPr>
-        <w:t>分配内容详情</w:t>
+        <w:drawing>
+          <wp:inline distT="0" distB="0" distL="0" distR="0" wp14:anchorId="64B369BB" wp14:editId="60EB27FB">
+            <wp:extent cx="5274310" cy="4084320"/>
+            <wp:effectExtent l="0" t="0" r="8890" b="5080"/>
+            <wp:docPr id="2" name="图片 2"/>
+            <wp:cNvGraphicFramePr>
+              <a:graphicFrameLocks xmlns:a="http://schemas.openxmlformats.org/drawingml/2006/main" noChangeAspect="1"/>
+            </wp:cNvGraphicFramePr>
+            <a:graphic xmlns:a="http://schemas.openxmlformats.org/drawingml/2006/main">
+              <a:graphicData uri="http://schemas.openxmlformats.org/drawingml/2006/picture">
+                <pic:pic xmlns:pic="http://schemas.openxmlformats.org/drawingml/2006/picture">
+                  <pic:nvPicPr>
+                    <pic:cNvPr id="1" name=""/>
+                    <pic:cNvPicPr/>
+                  </pic:nvPicPr>
+                  <pic:blipFill>
+                    <a:blip r:embed="rId9"/>
+                    <a:stretch>
+                      <a:fillRect/>
+                    </a:stretch>
+                  </pic:blipFill>
+                  <pic:spPr>
+                    <a:xfrm>
+                      <a:off x="0" y="0"/>
+                      <a:ext cx="5274310" cy="4084320"/>
+                    </a:xfrm>
+                    <a:prstGeom prst="rect">
+                      <a:avLst/>
+                    </a:prstGeom>
+                  </pic:spPr>
+                </pic:pic>
+              </a:graphicData>
+            </a:graphic>
+          </wp:inline>
+        </w:drawing>
       </w:r>
     </w:p>
     <w:p>
       <w:pPr>
         <w:pStyle w:val="2"/>
+        <w:numPr>
+          <w:ilvl w:val="1"/>
+          <w:numId w:val="7"/>
+        </w:numPr>
         <w:spacing w:before="0" w:after="0" w:line="240" w:lineRule="auto"/>
         <w:rPr>
           <w:b w:val="0"/>
           <w:bCs w:val="0"/>
         </w:rPr>
       </w:pPr>
-      <w:bookmarkStart w:id="5" w:name="_Toc444933765"/>
-      <w:r>
-        <w:rPr>
-          <w:b w:val="0"/>
-          <w:bCs w:val="0"/>
-        </w:rPr>
-        <w:t>1.</w:t>
-      </w:r>
+      <w:bookmarkStart w:id="5" w:name="_Toc445054059"/>
       <w:r>
         <w:rPr>
           <w:rFonts w:hint="eastAsia"/>
           <w:b w:val="0"/>
           <w:bCs w:val="0"/>
         </w:rPr>
-        <w:t>2</w:t>
+        <w:lastRenderedPageBreak/>
+        <w:t>3.7-3.9</w:t>
       </w:r>
       <w:r>
         <w:rPr>
-          <w:rFonts w:hint="eastAsia"/>
           <w:b w:val="0"/>
           <w:bCs w:val="0"/>
         </w:rPr>
-        <w:t>分配</w:t>
-      </w:r>
-      <w:r>
-        <w:rPr>
-          <w:b w:val="0"/>
-          <w:bCs w:val="0"/>
-        </w:rPr>
-        <w:t>内容</w:t>
-      </w:r>
-      <w:r>
-        <w:rPr>
-          <w:b w:val="0"/>
-          <w:bCs w:val="0"/>
-        </w:rPr>
-        <w:t>2</w:t>
+        <w:t>分配详情</w:t>
       </w:r>
       <w:bookmarkEnd w:id="5"/>
     </w:p>
     <w:p>
       <w:pPr>
-        <w:spacing w:line="400" w:lineRule="exact"/>
-        <w:ind w:firstLineChars="200" w:firstLine="480"/>
-        <w:rPr>
-          <w:bCs/>
-          <w:sz w:val="24"/>
-          <w:szCs w:val="24"/>
-        </w:rPr>
+        <w:pStyle w:val="ad"/>
+        <w:ind w:left="480" w:firstLineChars="0" w:firstLine="0"/>
       </w:pPr>
       <w:r>
-        <w:rPr>
-          <w:bCs/>
-          <w:sz w:val="24"/>
-          <w:szCs w:val="24"/>
-        </w:rPr>
-        <w:t>分配内容详情</w:t>
+        <w:drawing>
+          <wp:inline distT="0" distB="0" distL="0" distR="0" wp14:anchorId="6FA1707F" wp14:editId="52746B4A">
+            <wp:extent cx="5274310" cy="4083685"/>
+            <wp:effectExtent l="0" t="0" r="8890" b="5715"/>
+            <wp:docPr id="4" name="图片 4"/>
+            <wp:cNvGraphicFramePr>
+              <a:graphicFrameLocks xmlns:a="http://schemas.openxmlformats.org/drawingml/2006/main" noChangeAspect="1"/>
+            </wp:cNvGraphicFramePr>
+            <a:graphic xmlns:a="http://schemas.openxmlformats.org/drawingml/2006/main">
+              <a:graphicData uri="http://schemas.openxmlformats.org/drawingml/2006/picture">
+                <pic:pic xmlns:pic="http://schemas.openxmlformats.org/drawingml/2006/picture">
+                  <pic:nvPicPr>
+                    <pic:cNvPr id="1" name=""/>
+                    <pic:cNvPicPr/>
+                  </pic:nvPicPr>
+                  <pic:blipFill>
+                    <a:blip r:embed="rId10"/>
+                    <a:stretch>
+                      <a:fillRect/>
+                    </a:stretch>
+                  </pic:blipFill>
+                  <pic:spPr>
+                    <a:xfrm>
+                      <a:off x="0" y="0"/>
+                      <a:ext cx="5274310" cy="4083685"/>
+                    </a:xfrm>
+                    <a:prstGeom prst="rect">
+                      <a:avLst/>
+                    </a:prstGeom>
+                  </pic:spPr>
+                </pic:pic>
+              </a:graphicData>
+            </a:graphic>
+          </wp:inline>
+        </w:drawing>
       </w:r>
     </w:p>
     <w:p>
       <w:pPr>
+        <w:pStyle w:val="ad"/>
+        <w:ind w:left="480" w:firstLineChars="0" w:firstLine="0"/>
+      </w:pPr>
+      <w:r>
+        <w:drawing>
+          <wp:inline distT="0" distB="0" distL="0" distR="0" wp14:anchorId="4E7AC093" wp14:editId="4E258C2C">
+            <wp:extent cx="5274310" cy="4080510"/>
+            <wp:effectExtent l="0" t="0" r="8890" b="8890"/>
+            <wp:docPr id="5" name="图片 5"/>
+            <wp:cNvGraphicFramePr>
+              <a:graphicFrameLocks xmlns:a="http://schemas.openxmlformats.org/drawingml/2006/main" noChangeAspect="1"/>
+            </wp:cNvGraphicFramePr>
+            <a:graphic xmlns:a="http://schemas.openxmlformats.org/drawingml/2006/main">
+              <a:graphicData uri="http://schemas.openxmlformats.org/drawingml/2006/picture">
+                <pic:pic xmlns:pic="http://schemas.openxmlformats.org/drawingml/2006/picture">
+                  <pic:nvPicPr>
+                    <pic:cNvPr id="1" name=""/>
+                    <pic:cNvPicPr/>
+                  </pic:nvPicPr>
+                  <pic:blipFill>
+                    <a:blip r:embed="rId11"/>
+                    <a:stretch>
+                      <a:fillRect/>
+                    </a:stretch>
+                  </pic:blipFill>
+                  <pic:spPr>
+                    <a:xfrm>
+                      <a:off x="0" y="0"/>
+                      <a:ext cx="5274310" cy="4080510"/>
+                    </a:xfrm>
+                    <a:prstGeom prst="rect">
+                      <a:avLst/>
+                    </a:prstGeom>
+                  </pic:spPr>
+                </pic:pic>
+              </a:graphicData>
+            </a:graphic>
+          </wp:inline>
+        </w:drawing>
+      </w:r>
+    </w:p>
+    <w:p>
+      <w:pPr>
+        <w:pStyle w:val="ad"/>
+        <w:ind w:left="480" w:firstLineChars="0" w:firstLine="0"/>
+      </w:pPr>
+      <w:r>
+        <w:lastRenderedPageBreak/>
+        <w:drawing>
+          <wp:inline distT="0" distB="0" distL="0" distR="0" wp14:anchorId="11371092" wp14:editId="30DCC2C0">
+            <wp:extent cx="5274310" cy="4087495"/>
+            <wp:effectExtent l="0" t="0" r="8890" b="1905"/>
+            <wp:docPr id="6" name="图片 6"/>
+            <wp:cNvGraphicFramePr>
+              <a:graphicFrameLocks xmlns:a="http://schemas.openxmlformats.org/drawingml/2006/main" noChangeAspect="1"/>
+            </wp:cNvGraphicFramePr>
+            <a:graphic xmlns:a="http://schemas.openxmlformats.org/drawingml/2006/main">
+              <a:graphicData uri="http://schemas.openxmlformats.org/drawingml/2006/picture">
+                <pic:pic xmlns:pic="http://schemas.openxmlformats.org/drawingml/2006/picture">
+                  <pic:nvPicPr>
+                    <pic:cNvPr id="1" name=""/>
+                    <pic:cNvPicPr/>
+                  </pic:nvPicPr>
+                  <pic:blipFill>
+                    <a:blip r:embed="rId12"/>
+                    <a:stretch>
+                      <a:fillRect/>
+                    </a:stretch>
+                  </pic:blipFill>
+                  <pic:spPr>
+                    <a:xfrm>
+                      <a:off x="0" y="0"/>
+                      <a:ext cx="5274310" cy="4087495"/>
+                    </a:xfrm>
+                    <a:prstGeom prst="rect">
+                      <a:avLst/>
+                    </a:prstGeom>
+                  </pic:spPr>
+                </pic:pic>
+              </a:graphicData>
+            </a:graphic>
+          </wp:inline>
+        </w:drawing>
+      </w:r>
+    </w:p>
+    <w:p>
+      <w:pPr>
+        <w:pStyle w:val="ad"/>
+        <w:ind w:left="480" w:firstLineChars="0" w:firstLine="0"/>
+      </w:pPr>
+      <w:r>
+        <w:drawing>
+          <wp:inline distT="0" distB="0" distL="0" distR="0" wp14:anchorId="401D984E" wp14:editId="5453C791">
+            <wp:extent cx="5274310" cy="4067175"/>
+            <wp:effectExtent l="0" t="0" r="8890" b="0"/>
+            <wp:docPr id="7" name="图片 7"/>
+            <wp:cNvGraphicFramePr>
+              <a:graphicFrameLocks xmlns:a="http://schemas.openxmlformats.org/drawingml/2006/main" noChangeAspect="1"/>
+            </wp:cNvGraphicFramePr>
+            <a:graphic xmlns:a="http://schemas.openxmlformats.org/drawingml/2006/main">
+              <a:graphicData uri="http://schemas.openxmlformats.org/drawingml/2006/picture">
+                <pic:pic xmlns:pic="http://schemas.openxmlformats.org/drawingml/2006/picture">
+                  <pic:nvPicPr>
+                    <pic:cNvPr id="1" name=""/>
+                    <pic:cNvPicPr/>
+                  </pic:nvPicPr>
+                  <pic:blipFill>
+                    <a:blip r:embed="rId13"/>
+                    <a:stretch>
+                      <a:fillRect/>
+                    </a:stretch>
+                  </pic:blipFill>
+                  <pic:spPr>
+                    <a:xfrm>
+                      <a:off x="0" y="0"/>
+                      <a:ext cx="5274310" cy="4067175"/>
+                    </a:xfrm>
+                    <a:prstGeom prst="rect">
+                      <a:avLst/>
+                    </a:prstGeom>
+                  </pic:spPr>
+                </pic:pic>
+              </a:graphicData>
+            </a:graphic>
+          </wp:inline>
+        </w:drawing>
+      </w:r>
+    </w:p>
+    <w:p>
+      <w:pPr>
+        <w:pStyle w:val="ad"/>
+        <w:ind w:left="480" w:firstLineChars="0" w:firstLine="0"/>
+      </w:pPr>
+      <w:r>
+        <w:lastRenderedPageBreak/>
+        <w:drawing>
+          <wp:inline distT="0" distB="0" distL="0" distR="0" wp14:anchorId="35D65AA9" wp14:editId="78B5C3E6">
+            <wp:extent cx="5274310" cy="4067175"/>
+            <wp:effectExtent l="0" t="0" r="8890" b="0"/>
+            <wp:docPr id="8" name="图片 8"/>
+            <wp:cNvGraphicFramePr>
+              <a:graphicFrameLocks xmlns:a="http://schemas.openxmlformats.org/drawingml/2006/main" noChangeAspect="1"/>
+            </wp:cNvGraphicFramePr>
+            <a:graphic xmlns:a="http://schemas.openxmlformats.org/drawingml/2006/main">
+              <a:graphicData uri="http://schemas.openxmlformats.org/drawingml/2006/picture">
+                <pic:pic xmlns:pic="http://schemas.openxmlformats.org/drawingml/2006/picture">
+                  <pic:nvPicPr>
+                    <pic:cNvPr id="1" name=""/>
+                    <pic:cNvPicPr/>
+                  </pic:nvPicPr>
+                  <pic:blipFill>
+                    <a:blip r:embed="rId14"/>
+                    <a:stretch>
+                      <a:fillRect/>
+                    </a:stretch>
+                  </pic:blipFill>
+                  <pic:spPr>
+                    <a:xfrm>
+                      <a:off x="0" y="0"/>
+                      <a:ext cx="5274310" cy="4067175"/>
+                    </a:xfrm>
+                    <a:prstGeom prst="rect">
+                      <a:avLst/>
+                    </a:prstGeom>
+                  </pic:spPr>
+                </pic:pic>
+              </a:graphicData>
+            </a:graphic>
+          </wp:inline>
+        </w:drawing>
+      </w:r>
+      <w:r>
+        <w:drawing>
+          <wp:inline distT="0" distB="0" distL="0" distR="0" wp14:anchorId="6D2D215B" wp14:editId="19148007">
+            <wp:extent cx="5274310" cy="1395095"/>
+            <wp:effectExtent l="0" t="0" r="8890" b="1905"/>
+            <wp:docPr id="9" name="图片 9"/>
+            <wp:cNvGraphicFramePr>
+              <a:graphicFrameLocks xmlns:a="http://schemas.openxmlformats.org/drawingml/2006/main" noChangeAspect="1"/>
+            </wp:cNvGraphicFramePr>
+            <a:graphic xmlns:a="http://schemas.openxmlformats.org/drawingml/2006/main">
+              <a:graphicData uri="http://schemas.openxmlformats.org/drawingml/2006/picture">
+                <pic:pic xmlns:pic="http://schemas.openxmlformats.org/drawingml/2006/picture">
+                  <pic:nvPicPr>
+                    <pic:cNvPr id="1" name=""/>
+                    <pic:cNvPicPr/>
+                  </pic:nvPicPr>
+                  <pic:blipFill>
+                    <a:blip r:embed="rId15"/>
+                    <a:stretch>
+                      <a:fillRect/>
+                    </a:stretch>
+                  </pic:blipFill>
+                  <pic:spPr>
+                    <a:xfrm>
+                      <a:off x="0" y="0"/>
+                      <a:ext cx="5274310" cy="1395095"/>
+                    </a:xfrm>
+                    <a:prstGeom prst="rect">
+                      <a:avLst/>
+                    </a:prstGeom>
+                  </pic:spPr>
+                </pic:pic>
+              </a:graphicData>
+            </a:graphic>
+          </wp:inline>
+        </w:drawing>
+      </w:r>
+    </w:p>
+    <w:p>
+      <w:pPr>
+        <w:pStyle w:val="ad"/>
+        <w:ind w:left="480" w:firstLineChars="0" w:firstLine="0"/>
+      </w:pPr>
+      <w:r>
+        <w:lastRenderedPageBreak/>
+        <w:drawing>
+          <wp:inline distT="0" distB="0" distL="0" distR="0" wp14:anchorId="29E81653" wp14:editId="705D9D41">
+            <wp:extent cx="5274310" cy="4723130"/>
+            <wp:effectExtent l="0" t="0" r="8890" b="1270"/>
+            <wp:docPr id="10" name="图片 10"/>
+            <wp:cNvGraphicFramePr>
+              <a:graphicFrameLocks xmlns:a="http://schemas.openxmlformats.org/drawingml/2006/main" noChangeAspect="1"/>
+            </wp:cNvGraphicFramePr>
+            <a:graphic xmlns:a="http://schemas.openxmlformats.org/drawingml/2006/main">
+              <a:graphicData uri="http://schemas.openxmlformats.org/drawingml/2006/picture">
+                <pic:pic xmlns:pic="http://schemas.openxmlformats.org/drawingml/2006/picture">
+                  <pic:nvPicPr>
+                    <pic:cNvPr id="1" name=""/>
+                    <pic:cNvPicPr/>
+                  </pic:nvPicPr>
+                  <pic:blipFill>
+                    <a:blip r:embed="rId16"/>
+                    <a:stretch>
+                      <a:fillRect/>
+                    </a:stretch>
+                  </pic:blipFill>
+                  <pic:spPr>
+                    <a:xfrm>
+                      <a:off x="0" y="0"/>
+                      <a:ext cx="5274310" cy="4723130"/>
+                    </a:xfrm>
+                    <a:prstGeom prst="rect">
+                      <a:avLst/>
+                    </a:prstGeom>
+                  </pic:spPr>
+                </pic:pic>
+              </a:graphicData>
+            </a:graphic>
+          </wp:inline>
+        </w:drawing>
+      </w:r>
+      <w:r>
+        <w:lastRenderedPageBreak/>
+        <w:drawing>
+          <wp:inline distT="0" distB="0" distL="0" distR="0" wp14:anchorId="374E470E" wp14:editId="58DFD86B">
+            <wp:extent cx="5274310" cy="4650105"/>
+            <wp:effectExtent l="0" t="0" r="8890" b="0"/>
+            <wp:docPr id="11" name="图片 11"/>
+            <wp:cNvGraphicFramePr>
+              <a:graphicFrameLocks xmlns:a="http://schemas.openxmlformats.org/drawingml/2006/main" noChangeAspect="1"/>
+            </wp:cNvGraphicFramePr>
+            <a:graphic xmlns:a="http://schemas.openxmlformats.org/drawingml/2006/main">
+              <a:graphicData uri="http://schemas.openxmlformats.org/drawingml/2006/picture">
+                <pic:pic xmlns:pic="http://schemas.openxmlformats.org/drawingml/2006/picture">
+                  <pic:nvPicPr>
+                    <pic:cNvPr id="1" name=""/>
+                    <pic:cNvPicPr/>
+                  </pic:nvPicPr>
+                  <pic:blipFill>
+                    <a:blip r:embed="rId17"/>
+                    <a:stretch>
+                      <a:fillRect/>
+                    </a:stretch>
+                  </pic:blipFill>
+                  <pic:spPr>
+                    <a:xfrm>
+                      <a:off x="0" y="0"/>
+                      <a:ext cx="5274310" cy="4650105"/>
+                    </a:xfrm>
+                    <a:prstGeom prst="rect">
+                      <a:avLst/>
+                    </a:prstGeom>
+                  </pic:spPr>
+                </pic:pic>
+              </a:graphicData>
+            </a:graphic>
+          </wp:inline>
+        </w:drawing>
+      </w:r>
+    </w:p>
+    <w:p>
+      <w:pPr>
+        <w:pStyle w:val="ad"/>
+        <w:ind w:left="480" w:firstLineChars="0" w:firstLine="0"/>
+      </w:pPr>
+    </w:p>
+    <w:p>
+      <w:pPr>
         <w:pStyle w:val="1"/>
       </w:pPr>
-      <w:bookmarkStart w:id="6" w:name="_Toc444933766"/>
+      <w:bookmarkStart w:id="6" w:name="_Toc445054060"/>
       <w:r>
         <w:rPr>
           <w:rFonts w:hint="eastAsia"/>
@@ -3715,7 +4071,7 @@
           <w:bCs w:val="0"/>
         </w:rPr>
       </w:pPr>
-      <w:bookmarkStart w:id="7" w:name="_Toc444933767"/>
+      <w:bookmarkStart w:id="7" w:name="_Toc445054061"/>
       <w:r>
         <w:rPr>
           <w:b w:val="0"/>
@@ -3787,7 +4143,7 @@
           <w:bCs w:val="0"/>
         </w:rPr>
       </w:pPr>
-      <w:bookmarkStart w:id="8" w:name="_Toc444933768"/>
+      <w:bookmarkStart w:id="8" w:name="_Toc445054062"/>
       <w:r>
         <w:rPr>
           <w:b w:val="0"/>
@@ -3855,7 +4211,7 @@
       <w:pPr>
         <w:pStyle w:val="1"/>
       </w:pPr>
-      <w:bookmarkStart w:id="9" w:name="_Toc444933769"/>
+      <w:bookmarkStart w:id="9" w:name="_Toc445054063"/>
       <w:r>
         <w:rPr>
           <w:rFonts w:hint="eastAsia"/>
@@ -3888,7 +4244,7 @@
           <w:bCs w:val="0"/>
         </w:rPr>
       </w:pPr>
-      <w:bookmarkStart w:id="10" w:name="_Toc444933770"/>
+      <w:bookmarkStart w:id="10" w:name="_Toc445054064"/>
       <w:r>
         <w:rPr>
           <w:b w:val="0"/>
@@ -3921,10 +4277,10 @@
       <w:bookmarkEnd w:id="10"/>
     </w:p>
     <w:sectPr>
-      <w:headerReference w:type="even" r:id="rId9"/>
-      <w:headerReference w:type="default" r:id="rId10"/>
-      <w:footerReference w:type="even" r:id="rId11"/>
-      <w:footerReference w:type="default" r:id="rId12"/>
+      <w:headerReference w:type="even" r:id="rId18"/>
+      <w:headerReference w:type="default" r:id="rId19"/>
+      <w:footerReference w:type="even" r:id="rId20"/>
+      <w:footerReference w:type="default" r:id="rId21"/>
       <w:pgSz w:w="11906" w:h="16838"/>
       <w:pgMar w:top="1440" w:right="1800" w:bottom="1440" w:left="1800" w:header="851" w:footer="992" w:gutter="0"/>
       <w:cols w:space="425"/>
@@ -4030,7 +4386,7 @@
         <w:rStyle w:val="ac"/>
         <w:noProof/>
       </w:rPr>
-      <w:t>1</w:t>
+      <w:t>2</w:t>
     </w:r>
     <w:r>
       <w:rPr>
@@ -4293,6 +4649,119 @@
 <file path=word/numbering.xml><?xml version="1.0" encoding="utf-8"?>
 <w:numbering xmlns:wpc="http://schemas.microsoft.com/office/word/2010/wordprocessingCanvas" xmlns:mo="http://schemas.microsoft.com/office/mac/office/2008/main" xmlns:mc="http://schemas.openxmlformats.org/markup-compatibility/2006" xmlns:mv="urn:schemas-microsoft-com:mac:vml" xmlns:o="urn:schemas-microsoft-com:office:office" xmlns:r="http://schemas.openxmlformats.org/officeDocument/2006/relationships" xmlns:m="http://schemas.openxmlformats.org/officeDocument/2006/math" xmlns:v="urn:schemas-microsoft-com:vml" xmlns:wp14="http://schemas.microsoft.com/office/word/2010/wordprocessingDrawing" xmlns:wp="http://schemas.openxmlformats.org/drawingml/2006/wordprocessingDrawing" xmlns:w10="urn:schemas-microsoft-com:office:word" xmlns:w="http://schemas.openxmlformats.org/wordprocessingml/2006/main" xmlns:w14="http://schemas.microsoft.com/office/word/2010/wordml" xmlns:w15="http://schemas.microsoft.com/office/word/2012/wordml" xmlns:wpg="http://schemas.microsoft.com/office/word/2010/wordprocessingGroup" xmlns:wpi="http://schemas.microsoft.com/office/word/2010/wordprocessingInk" xmlns:wne="http://schemas.microsoft.com/office/word/2006/wordml" xmlns:wps="http://schemas.microsoft.com/office/word/2010/wordprocessingShape" mc:Ignorable="w14 w15 wp14">
   <w:abstractNum w:abstractNumId="0">
+    <w:nsid w:val="14DC717D"/>
+    <w:multiLevelType w:val="multilevel"/>
+    <w:tmpl w:val="4190B7CA"/>
+    <w:lvl w:ilvl="0">
+      <w:start w:val="1"/>
+      <w:numFmt w:val="decimal"/>
+      <w:lvlText w:val="%1"/>
+      <w:lvlJc w:val="left"/>
+      <w:pPr>
+        <w:ind w:left="480" w:hanging="480"/>
+      </w:pPr>
+      <w:rPr>
+        <w:rFonts w:hint="default"/>
+      </w:rPr>
+    </w:lvl>
+    <w:lvl w:ilvl="1">
+      <w:start w:val="1"/>
+      <w:numFmt w:val="decimal"/>
+      <w:lvlText w:val="%1.%2"/>
+      <w:lvlJc w:val="left"/>
+      <w:pPr>
+        <w:ind w:left="480" w:hanging="480"/>
+      </w:pPr>
+      <w:rPr>
+        <w:rFonts w:hint="default"/>
+      </w:rPr>
+    </w:lvl>
+    <w:lvl w:ilvl="2">
+      <w:start w:val="1"/>
+      <w:numFmt w:val="decimal"/>
+      <w:lvlText w:val="%1.%2.%3"/>
+      <w:lvlJc w:val="left"/>
+      <w:pPr>
+        <w:ind w:left="720" w:hanging="720"/>
+      </w:pPr>
+      <w:rPr>
+        <w:rFonts w:hint="default"/>
+      </w:rPr>
+    </w:lvl>
+    <w:lvl w:ilvl="3">
+      <w:start w:val="1"/>
+      <w:numFmt w:val="decimal"/>
+      <w:lvlText w:val="%1.%2.%3.%4"/>
+      <w:lvlJc w:val="left"/>
+      <w:pPr>
+        <w:ind w:left="720" w:hanging="720"/>
+      </w:pPr>
+      <w:rPr>
+        <w:rFonts w:hint="default"/>
+      </w:rPr>
+    </w:lvl>
+    <w:lvl w:ilvl="4">
+      <w:start w:val="1"/>
+      <w:numFmt w:val="decimal"/>
+      <w:lvlText w:val="%1.%2.%3.%4.%5"/>
+      <w:lvlJc w:val="left"/>
+      <w:pPr>
+        <w:ind w:left="1080" w:hanging="1080"/>
+      </w:pPr>
+      <w:rPr>
+        <w:rFonts w:hint="default"/>
+      </w:rPr>
+    </w:lvl>
+    <w:lvl w:ilvl="5">
+      <w:start w:val="1"/>
+      <w:numFmt w:val="decimal"/>
+      <w:lvlText w:val="%1.%2.%3.%4.%5.%6"/>
+      <w:lvlJc w:val="left"/>
+      <w:pPr>
+        <w:ind w:left="1080" w:hanging="1080"/>
+      </w:pPr>
+      <w:rPr>
+        <w:rFonts w:hint="default"/>
+      </w:rPr>
+    </w:lvl>
+    <w:lvl w:ilvl="6">
+      <w:start w:val="1"/>
+      <w:numFmt w:val="decimal"/>
+      <w:lvlText w:val="%1.%2.%3.%4.%5.%6.%7"/>
+      <w:lvlJc w:val="left"/>
+      <w:pPr>
+        <w:ind w:left="1080" w:hanging="1080"/>
+      </w:pPr>
+      <w:rPr>
+        <w:rFonts w:hint="default"/>
+      </w:rPr>
+    </w:lvl>
+    <w:lvl w:ilvl="7">
+      <w:start w:val="1"/>
+      <w:numFmt w:val="decimal"/>
+      <w:lvlText w:val="%1.%2.%3.%4.%5.%6.%7.%8"/>
+      <w:lvlJc w:val="left"/>
+      <w:pPr>
+        <w:ind w:left="1440" w:hanging="1440"/>
+      </w:pPr>
+      <w:rPr>
+        <w:rFonts w:hint="default"/>
+      </w:rPr>
+    </w:lvl>
+    <w:lvl w:ilvl="8">
+      <w:start w:val="1"/>
+      <w:numFmt w:val="decimal"/>
+      <w:lvlText w:val="%1.%2.%3.%4.%5.%6.%7.%8.%9"/>
+      <w:lvlJc w:val="left"/>
+      <w:pPr>
+        <w:ind w:left="1440" w:hanging="1440"/>
+      </w:pPr>
+      <w:rPr>
+        <w:rFonts w:hint="default"/>
+      </w:rPr>
+    </w:lvl>
+  </w:abstractNum>
+  <w:abstractNum w:abstractNumId="1">
     <w:nsid w:val="2D9909EF"/>
     <w:multiLevelType w:val="hybridMultilevel"/>
     <w:tmpl w:val="8BDE3BD2"/>
@@ -4381,7 +4850,7 @@
       </w:pPr>
     </w:lvl>
   </w:abstractNum>
-  <w:abstractNum w:abstractNumId="1">
+  <w:abstractNum w:abstractNumId="2">
     <w:nsid w:val="49895D7C"/>
     <w:multiLevelType w:val="multilevel"/>
     <w:tmpl w:val="F386F4D8"/>
@@ -4470,7 +4939,7 @@
       </w:pPr>
     </w:lvl>
   </w:abstractNum>
-  <w:abstractNum w:abstractNumId="2">
+  <w:abstractNum w:abstractNumId="3">
     <w:nsid w:val="56239054"/>
     <w:multiLevelType w:val="singleLevel"/>
     <w:tmpl w:val="56239054"/>
@@ -4482,7 +4951,7 @@
       <w:lvlJc w:val="left"/>
     </w:lvl>
   </w:abstractNum>
-  <w:abstractNum w:abstractNumId="3">
+  <w:abstractNum w:abstractNumId="4">
     <w:nsid w:val="563B6679"/>
     <w:multiLevelType w:val="singleLevel"/>
     <w:tmpl w:val="563B6679"/>
@@ -4494,7 +4963,7 @@
       <w:lvlJc w:val="left"/>
     </w:lvl>
   </w:abstractNum>
-  <w:abstractNum w:abstractNumId="4">
+  <w:abstractNum w:abstractNumId="5">
     <w:nsid w:val="599326DA"/>
     <w:multiLevelType w:val="hybridMultilevel"/>
     <w:tmpl w:val="F386F4D8"/>
@@ -4583,7 +5052,7 @@
       </w:pPr>
     </w:lvl>
   </w:abstractNum>
-  <w:abstractNum w:abstractNumId="5">
+  <w:abstractNum w:abstractNumId="6">
     <w:nsid w:val="66B73744"/>
     <w:multiLevelType w:val="hybridMultilevel"/>
     <w:tmpl w:val="7DBC0BEA"/>
@@ -4673,22 +5142,25 @@
     </w:lvl>
   </w:abstractNum>
   <w:num w:numId="1">
+    <w:abstractNumId w:val="4"/>
+  </w:num>
+  <w:num w:numId="2">
     <w:abstractNumId w:val="3"/>
   </w:num>
-  <w:num w:numId="2">
+  <w:num w:numId="3">
+    <w:abstractNumId w:val="1"/>
+  </w:num>
+  <w:num w:numId="4">
+    <w:abstractNumId w:val="6"/>
+  </w:num>
+  <w:num w:numId="5">
+    <w:abstractNumId w:val="5"/>
+  </w:num>
+  <w:num w:numId="6">
     <w:abstractNumId w:val="2"/>
   </w:num>
-  <w:num w:numId="3">
+  <w:num w:numId="7">
     <w:abstractNumId w:val="0"/>
-  </w:num>
-  <w:num w:numId="4">
-    <w:abstractNumId w:val="5"/>
-  </w:num>
-  <w:num w:numId="5">
-    <w:abstractNumId w:val="4"/>
-  </w:num>
-  <w:num w:numId="6">
-    <w:abstractNumId w:val="1"/>
   </w:num>
 </w:numbering>
 </file>
@@ -5686,6 +6158,7 @@
     <w:rsid w:val="00665076"/>
     <w:rsid w:val="00B5329C"/>
     <w:rsid w:val="00C012F1"/>
+    <w:rsid w:val="00EF65BE"/>
   </w:rsids>
   <m:mathPr>
     <m:mathFont m:val="Cambria Math"/>
@@ -6475,7 +6948,7 @@
 </file>
 
 <file path=customXml/itemProps2.xml><?xml version="1.0" encoding="utf-8"?>
-<ds:datastoreItem xmlns:ds="http://schemas.openxmlformats.org/officeDocument/2006/customXml" ds:itemID="{EE2CEC18-4106-BF45-A191-713019B47133}">
+<ds:datastoreItem xmlns:ds="http://schemas.openxmlformats.org/officeDocument/2006/customXml" ds:itemID="{9F4EFFA0-2387-3F4C-BB81-5D381FB5D503}">
   <ds:schemaRefs>
     <ds:schemaRef ds:uri="http://schemas.openxmlformats.org/officeDocument/2006/bibliography"/>
   </ds:schemaRefs>

</xml_diff>